<commit_message>
added things on the eletronikk page
</commit_message>
<xml_diff>
--- a/SLUTT PROSJEKT.docx
+++ b/SLUTT PROSJEKT.docx
@@ -13,16 +13,61 @@
       </w:r>
     </w:p>
     <w:p>
-      <w:r>
-        <w:t>En automatisk fiskemater.</w:t>
+      <w:proofErr w:type="gramStart"/>
+      <w:r>
+        <w:t>En automatisk fiskemater</w:t>
+      </w:r>
+      <w:proofErr w:type="gramEnd"/>
+      <w:r>
+        <w:t>.</w:t>
       </w:r>
       <w:r>
         <w:br/>
-        <w:t>Tanken er å lage noe man kan henge på siden av et akvarium fester en raspberry pie, som igjen er festet til en servo.</w:t>
+        <w:t xml:space="preserve">Tanken er å lage noe man kan henge på siden av et akvarium fester en </w:t>
+      </w:r>
+      <w:proofErr w:type="spellStart"/>
+      <w:r>
+        <w:t>raspberry</w:t>
+      </w:r>
+      <w:proofErr w:type="spellEnd"/>
+      <w:r>
+        <w:t xml:space="preserve"> </w:t>
+      </w:r>
+      <w:proofErr w:type="spellStart"/>
+      <w:r>
+        <w:t>pie</w:t>
+      </w:r>
+      <w:proofErr w:type="spellEnd"/>
+      <w:r>
+        <w:t>, som igjen er festet til en servo.</w:t>
       </w:r>
       <w:r>
         <w:br/>
-        <w:t>Servoen er da festet til en arkemedes skrue som skal rotere når klokken blir et viss tidspunkt slik at maten kommen ned i akvariumet Det er en beholder på toppen som inneholder fiskemat, fiskematen treffer arkemedes skruen når den begynner og rotere.</w:t>
+        <w:t xml:space="preserve">Servoen er da festet til en </w:t>
+      </w:r>
+      <w:proofErr w:type="spellStart"/>
+      <w:r>
+        <w:t>arkemedes</w:t>
+      </w:r>
+      <w:proofErr w:type="spellEnd"/>
+      <w:r>
+        <w:t xml:space="preserve"> skrue som skal rotere når klokken blir et viss tidspunkt slik at maten kommen ned i </w:t>
+      </w:r>
+      <w:proofErr w:type="spellStart"/>
+      <w:r>
+        <w:t>akvariumet</w:t>
+      </w:r>
+      <w:proofErr w:type="spellEnd"/>
+      <w:r>
+        <w:t xml:space="preserve"> Det er en beholder på toppen som inneholder fiskemat, fiskematen treffer </w:t>
+      </w:r>
+      <w:proofErr w:type="spellStart"/>
+      <w:r>
+        <w:t>arkemedes</w:t>
+      </w:r>
+      <w:proofErr w:type="spellEnd"/>
+      <w:r>
+        <w:t xml:space="preserve"> skruen når den begynner og rotere.</w:t>
       </w:r>
     </w:p>
     <w:p/>
@@ -37,13 +82,49 @@
       </w:r>
     </w:p>
     <w:p>
-      <w:r>
-        <w:t>Raspberry pie 3</w:t>
+      <w:proofErr w:type="spellStart"/>
+      <w:r>
+        <w:t>Raspberry</w:t>
+      </w:r>
+      <w:proofErr w:type="spellEnd"/>
+      <w:r>
+        <w:t xml:space="preserve"> </w:t>
+      </w:r>
+      <w:proofErr w:type="spellStart"/>
+      <w:r>
+        <w:t>pie</w:t>
+      </w:r>
+      <w:proofErr w:type="spellEnd"/>
+      <w:r>
+        <w:t xml:space="preserve"> 3</w:t>
       </w:r>
     </w:p>
     <w:p>
       <w:r>
         <w:t>EVT KNAPP</w:t>
+      </w:r>
+    </w:p>
+    <w:p/>
+    <w:p/>
+    <w:p/>
+    <w:p>
+      <w:r>
+        <w:t>SOURCE:</w:t>
+      </w:r>
+    </w:p>
+    <w:p>
+      <w:hyperlink r:id="rId5" w:history="1">
+        <w:r>
+          <w:rPr>
+            <w:rStyle w:val="Hyperkobling"/>
+          </w:rPr>
+          <w:t>https://www.instructables.com/Aquassist-DIY-Automatic-Fish-Feeder-With-Companion/</w:t>
+        </w:r>
+      </w:hyperlink>
+    </w:p>
+    <w:p>
+      <w:r>
+        <w:t>https://www.youtube.com/watch?v=xHDT4CwjUQE</w:t>
       </w:r>
     </w:p>
     <w:p>
@@ -618,6 +699,29 @@
       <w:contextualSpacing/>
     </w:pPr>
   </w:style>
+  <w:style w:type="character" w:styleId="Hyperkobling">
+    <w:name w:val="Hyperlink"/>
+    <w:basedOn w:val="Standardskriftforavsnitt"/>
+    <w:uiPriority w:val="99"/>
+    <w:unhideWhenUsed/>
+    <w:rsid w:val="00F15F07"/>
+    <w:rPr>
+      <w:color w:val="0563C1" w:themeColor="hyperlink"/>
+      <w:u w:val="single"/>
+    </w:rPr>
+  </w:style>
+  <w:style w:type="character" w:styleId="Ulstomtale">
+    <w:name w:val="Unresolved Mention"/>
+    <w:basedOn w:val="Standardskriftforavsnitt"/>
+    <w:uiPriority w:val="99"/>
+    <w:semiHidden/>
+    <w:unhideWhenUsed/>
+    <w:rsid w:val="00F15F07"/>
+    <w:rPr>
+      <w:color w:val="605E5C"/>
+      <w:shd w:val="clear" w:color="auto" w:fill="E1DFDD"/>
+    </w:rPr>
+  </w:style>
 </w:styles>
 </file>
 

</xml_diff>